<commit_message>
Diagrama de Casos de Uso (Ciclo 4)
Tarefa Concluída
</commit_message>
<xml_diff>
--- a/Projeto1-G4/Ciclo de Desenvolvimento 4/1 - Casos de Uso Simplificados/Casos de Uso Simplificados (Ciclo 4).docx
+++ b/Projeto1-G4/Ciclo de Desenvolvimento 4/1 - Casos de Uso Simplificados/Casos de Uso Simplificados (Ciclo 4).docx
@@ -215,7 +215,15 @@
                 <w:sz w:val="24"/>
                 <w:szCs w:val="24"/>
               </w:rPr>
-              <w:t xml:space="preserve">Autores:            </w:t>
+              <w:t>A</w:t>
+            </w:r>
+            <w:r>
+              <w:rPr>
+                <w:rFonts w:ascii="Arial" w:hAnsi="Arial" w:cs="Arial"/>
+                <w:sz w:val="24"/>
+                <w:szCs w:val="24"/>
+              </w:rPr>
+              <w:t xml:space="preserve">tores:            </w:t>
             </w:r>
             <w:r>
               <w:rPr>
@@ -231,7 +239,25 @@
                 <w:sz w:val="24"/>
                 <w:szCs w:val="24"/>
               </w:rPr>
-              <w:t xml:space="preserve">    Funcionário</w:t>
+              <w:t xml:space="preserve">   </w:t>
+            </w:r>
+            <w:r>
+              <w:rPr>
+                <w:rFonts w:ascii="Arial" w:hAnsi="Arial" w:cs="Arial"/>
+                <w:sz w:val="24"/>
+                <w:szCs w:val="24"/>
+              </w:rPr>
+              <w:t xml:space="preserve">   </w:t>
+            </w:r>
+            <w:bookmarkStart w:id="0" w:name="_GoBack"/>
+            <w:bookmarkEnd w:id="0"/>
+            <w:r>
+              <w:rPr>
+                <w:rFonts w:ascii="Arial" w:hAnsi="Arial" w:cs="Arial"/>
+                <w:sz w:val="24"/>
+                <w:szCs w:val="24"/>
+              </w:rPr>
+              <w:t xml:space="preserve"> Funcionário</w:t>
             </w:r>
           </w:p>
         </w:tc>
@@ -678,7 +704,31 @@
                 <w:sz w:val="24"/>
                 <w:szCs w:val="24"/>
               </w:rPr>
-              <w:t>Autores:                Funcionário, Doador</w:t>
+              <w:t>A</w:t>
+            </w:r>
+            <w:r>
+              <w:rPr>
+                <w:rFonts w:ascii="Arial" w:hAnsi="Arial" w:cs="Arial"/>
+                <w:sz w:val="24"/>
+                <w:szCs w:val="24"/>
+              </w:rPr>
+              <w:t xml:space="preserve">tores:               </w:t>
+            </w:r>
+            <w:r>
+              <w:rPr>
+                <w:rFonts w:ascii="Arial" w:hAnsi="Arial" w:cs="Arial"/>
+                <w:sz w:val="24"/>
+                <w:szCs w:val="24"/>
+              </w:rPr>
+              <w:t xml:space="preserve">  </w:t>
+            </w:r>
+            <w:r>
+              <w:rPr>
+                <w:rFonts w:ascii="Arial" w:hAnsi="Arial" w:cs="Arial"/>
+                <w:sz w:val="24"/>
+                <w:szCs w:val="24"/>
+              </w:rPr>
+              <w:t xml:space="preserve"> Funcionário, Doador</w:t>
             </w:r>
           </w:p>
         </w:tc>
@@ -1065,7 +1115,31 @@
                 <w:sz w:val="24"/>
                 <w:szCs w:val="24"/>
               </w:rPr>
-              <w:t>Autores:                Funcionário</w:t>
+              <w:t>A</w:t>
+            </w:r>
+            <w:r>
+              <w:rPr>
+                <w:rFonts w:ascii="Arial" w:hAnsi="Arial" w:cs="Arial"/>
+                <w:sz w:val="24"/>
+                <w:szCs w:val="24"/>
+              </w:rPr>
+              <w:t xml:space="preserve">tores:               </w:t>
+            </w:r>
+            <w:r>
+              <w:rPr>
+                <w:rFonts w:ascii="Arial" w:hAnsi="Arial" w:cs="Arial"/>
+                <w:sz w:val="24"/>
+                <w:szCs w:val="24"/>
+              </w:rPr>
+              <w:t xml:space="preserve">   </w:t>
+            </w:r>
+            <w:r>
+              <w:rPr>
+                <w:rFonts w:ascii="Arial" w:hAnsi="Arial" w:cs="Arial"/>
+                <w:sz w:val="24"/>
+                <w:szCs w:val="24"/>
+              </w:rPr>
+              <w:t xml:space="preserve"> Funcionário</w:t>
             </w:r>
           </w:p>
         </w:tc>
@@ -1447,7 +1521,31 @@
                 <w:sz w:val="24"/>
                 <w:szCs w:val="24"/>
               </w:rPr>
-              <w:t>Autores:                Funcionário</w:t>
+              <w:t>A</w:t>
+            </w:r>
+            <w:r>
+              <w:rPr>
+                <w:rFonts w:ascii="Arial" w:hAnsi="Arial" w:cs="Arial"/>
+                <w:sz w:val="24"/>
+                <w:szCs w:val="24"/>
+              </w:rPr>
+              <w:t xml:space="preserve">tores:               </w:t>
+            </w:r>
+            <w:r>
+              <w:rPr>
+                <w:rFonts w:ascii="Arial" w:hAnsi="Arial" w:cs="Arial"/>
+                <w:sz w:val="24"/>
+                <w:szCs w:val="24"/>
+              </w:rPr>
+              <w:t xml:space="preserve">  </w:t>
+            </w:r>
+            <w:r>
+              <w:rPr>
+                <w:rFonts w:ascii="Arial" w:hAnsi="Arial" w:cs="Arial"/>
+                <w:sz w:val="24"/>
+                <w:szCs w:val="24"/>
+              </w:rPr>
+              <w:t xml:space="preserve"> Funcionário</w:t>
             </w:r>
           </w:p>
         </w:tc>
@@ -1616,15 +1714,181 @@
                 <w:sz w:val="24"/>
                 <w:szCs w:val="24"/>
               </w:rPr>
+              <w:t xml:space="preserve"> (dias, semanas, meses ou anos).</w:t>
+            </w:r>
+            <w:r>
+              <w:rPr>
+                <w:rFonts w:ascii="Arial" w:hAnsi="Arial" w:cs="Arial"/>
+                <w:sz w:val="24"/>
+                <w:szCs w:val="24"/>
+              </w:rPr>
               <w:t xml:space="preserve"> </w:t>
             </w:r>
-            <w:r>
-              <w:rPr>
-                <w:rFonts w:ascii="Arial" w:hAnsi="Arial" w:cs="Arial"/>
-                <w:sz w:val="24"/>
-                <w:szCs w:val="24"/>
-              </w:rPr>
-              <w:t>(dias,</w:t>
+          </w:p>
+          <w:p>
+            <w:pPr>
+              <w:jc w:val="both"/>
+              <w:rPr>
+                <w:rFonts w:ascii="Arial" w:hAnsi="Arial" w:cs="Arial"/>
+                <w:sz w:val="24"/>
+                <w:szCs w:val="24"/>
+              </w:rPr>
+            </w:pPr>
+            <w:r>
+              <w:rPr>
+                <w:rFonts w:ascii="Arial" w:hAnsi="Arial" w:cs="Arial"/>
+                <w:sz w:val="24"/>
+                <w:szCs w:val="24"/>
+              </w:rPr>
+              <w:t xml:space="preserve">                             </w:t>
+            </w:r>
+            <w:r>
+              <w:rPr>
+                <w:rFonts w:ascii="Arial" w:hAnsi="Arial" w:cs="Arial"/>
+                <w:sz w:val="24"/>
+                <w:szCs w:val="24"/>
+              </w:rPr>
+              <w:t xml:space="preserve">O funcionário </w:t>
+            </w:r>
+            <w:r>
+              <w:rPr>
+                <w:rFonts w:ascii="Arial" w:hAnsi="Arial" w:cs="Arial"/>
+                <w:sz w:val="24"/>
+                <w:szCs w:val="24"/>
+              </w:rPr>
+              <w:t xml:space="preserve">faz uma requisição ao </w:t>
+            </w:r>
+            <w:r>
+              <w:rPr>
+                <w:rFonts w:ascii="Arial" w:hAnsi="Arial" w:cs="Arial"/>
+                <w:sz w:val="24"/>
+                <w:szCs w:val="24"/>
+              </w:rPr>
+              <w:t xml:space="preserve">sistema e ele mostra </w:t>
+            </w:r>
+          </w:p>
+          <w:p>
+            <w:pPr>
+              <w:jc w:val="both"/>
+              <w:rPr>
+                <w:rFonts w:ascii="Arial" w:hAnsi="Arial" w:cs="Arial"/>
+                <w:sz w:val="24"/>
+                <w:szCs w:val="24"/>
+              </w:rPr>
+            </w:pPr>
+            <w:r>
+              <w:rPr>
+                <w:rFonts w:ascii="Arial" w:hAnsi="Arial" w:cs="Arial"/>
+                <w:sz w:val="24"/>
+                <w:szCs w:val="24"/>
+              </w:rPr>
+              <w:t xml:space="preserve">                             </w:t>
+            </w:r>
+            <w:proofErr w:type="gramStart"/>
+            <w:r>
+              <w:rPr>
+                <w:rFonts w:ascii="Arial" w:hAnsi="Arial" w:cs="Arial"/>
+                <w:sz w:val="24"/>
+                <w:szCs w:val="24"/>
+              </w:rPr>
+              <w:t>as</w:t>
+            </w:r>
+            <w:proofErr w:type="gramEnd"/>
+            <w:r>
+              <w:rPr>
+                <w:rFonts w:ascii="Arial" w:hAnsi="Arial" w:cs="Arial"/>
+                <w:sz w:val="24"/>
+                <w:szCs w:val="24"/>
+              </w:rPr>
+              <w:t xml:space="preserve"> bolsas de sangue</w:t>
+            </w:r>
+            <w:r>
+              <w:rPr>
+                <w:rFonts w:ascii="Arial" w:hAnsi="Arial" w:cs="Arial"/>
+                <w:sz w:val="24"/>
+                <w:szCs w:val="24"/>
+              </w:rPr>
+              <w:t xml:space="preserve">, por período de tempo (dias, </w:t>
+            </w:r>
+          </w:p>
+          <w:p>
+            <w:pPr>
+              <w:jc w:val="both"/>
+              <w:rPr>
+                <w:rFonts w:ascii="Arial" w:hAnsi="Arial" w:cs="Arial"/>
+                <w:sz w:val="24"/>
+                <w:szCs w:val="24"/>
+              </w:rPr>
+            </w:pPr>
+            <w:r>
+              <w:rPr>
+                <w:rFonts w:ascii="Arial" w:hAnsi="Arial" w:cs="Arial"/>
+                <w:sz w:val="24"/>
+                <w:szCs w:val="24"/>
+              </w:rPr>
+              <w:t xml:space="preserve">                             </w:t>
+            </w:r>
+            <w:proofErr w:type="gramStart"/>
+            <w:r>
+              <w:rPr>
+                <w:rFonts w:ascii="Arial" w:hAnsi="Arial" w:cs="Arial"/>
+                <w:sz w:val="24"/>
+                <w:szCs w:val="24"/>
+              </w:rPr>
+              <w:t>semanas</w:t>
+            </w:r>
+            <w:proofErr w:type="gramEnd"/>
+            <w:r>
+              <w:rPr>
+                <w:rFonts w:ascii="Arial" w:hAnsi="Arial" w:cs="Arial"/>
+                <w:sz w:val="24"/>
+                <w:szCs w:val="24"/>
+              </w:rPr>
+              <w:t xml:space="preserve">, meses ou anos), </w:t>
+            </w:r>
+            <w:r>
+              <w:rPr>
+                <w:rFonts w:ascii="Arial" w:hAnsi="Arial" w:cs="Arial"/>
+                <w:sz w:val="24"/>
+                <w:szCs w:val="24"/>
+              </w:rPr>
+              <w:t xml:space="preserve">classificadas por tipo </w:t>
+            </w:r>
+          </w:p>
+          <w:p>
+            <w:pPr>
+              <w:jc w:val="both"/>
+              <w:rPr>
+                <w:rFonts w:ascii="Arial" w:hAnsi="Arial" w:cs="Arial"/>
+                <w:sz w:val="24"/>
+                <w:szCs w:val="24"/>
+              </w:rPr>
+            </w:pPr>
+            <w:r>
+              <w:rPr>
+                <w:rFonts w:ascii="Arial" w:hAnsi="Arial" w:cs="Arial"/>
+                <w:sz w:val="24"/>
+                <w:szCs w:val="24"/>
+              </w:rPr>
+              <w:t xml:space="preserve">                             </w:t>
+            </w:r>
+            <w:proofErr w:type="gramStart"/>
+            <w:r>
+              <w:rPr>
+                <w:rFonts w:ascii="Arial" w:hAnsi="Arial" w:cs="Arial"/>
+                <w:sz w:val="24"/>
+                <w:szCs w:val="24"/>
+              </w:rPr>
+              <w:t>sanguíneo</w:t>
+            </w:r>
+            <w:proofErr w:type="gramEnd"/>
+            <w:r>
+              <w:rPr>
+                <w:rFonts w:ascii="Arial" w:hAnsi="Arial" w:cs="Arial"/>
+                <w:sz w:val="24"/>
+                <w:szCs w:val="24"/>
+              </w:rPr>
+              <w:t xml:space="preserve"> exibindo</w:t>
             </w:r>
             <w:r>
               <w:rPr>
@@ -1640,220 +1904,6 @@
                 <w:sz w:val="24"/>
                 <w:szCs w:val="24"/>
               </w:rPr>
-              <w:t>semanas, meses ou</w:t>
-            </w:r>
-            <w:r>
-              <w:rPr>
-                <w:rFonts w:ascii="Arial" w:hAnsi="Arial" w:cs="Arial"/>
-                <w:sz w:val="24"/>
-                <w:szCs w:val="24"/>
-              </w:rPr>
-              <w:t xml:space="preserve"> </w:t>
-            </w:r>
-            <w:r>
-              <w:rPr>
-                <w:rFonts w:ascii="Arial" w:hAnsi="Arial" w:cs="Arial"/>
-                <w:sz w:val="24"/>
-                <w:szCs w:val="24"/>
-              </w:rPr>
-              <w:t>anos)</w:t>
-            </w:r>
-            <w:r>
-              <w:rPr>
-                <w:rFonts w:ascii="Arial" w:hAnsi="Arial" w:cs="Arial"/>
-                <w:sz w:val="24"/>
-                <w:szCs w:val="24"/>
-              </w:rPr>
-              <w:t>.</w:t>
-            </w:r>
-            <w:r>
-              <w:rPr>
-                <w:rFonts w:ascii="Arial" w:hAnsi="Arial" w:cs="Arial"/>
-                <w:sz w:val="24"/>
-                <w:szCs w:val="24"/>
-              </w:rPr>
-              <w:t xml:space="preserve"> </w:t>
-            </w:r>
-          </w:p>
-          <w:p>
-            <w:pPr>
-              <w:jc w:val="both"/>
-              <w:rPr>
-                <w:rFonts w:ascii="Arial" w:hAnsi="Arial" w:cs="Arial"/>
-                <w:sz w:val="24"/>
-                <w:szCs w:val="24"/>
-              </w:rPr>
-            </w:pPr>
-            <w:r>
-              <w:rPr>
-                <w:rFonts w:ascii="Arial" w:hAnsi="Arial" w:cs="Arial"/>
-                <w:sz w:val="24"/>
-                <w:szCs w:val="24"/>
-              </w:rPr>
-              <w:t xml:space="preserve">                             </w:t>
-            </w:r>
-            <w:r>
-              <w:rPr>
-                <w:rFonts w:ascii="Arial" w:hAnsi="Arial" w:cs="Arial"/>
-                <w:sz w:val="24"/>
-                <w:szCs w:val="24"/>
-              </w:rPr>
-              <w:t xml:space="preserve">O funcionário </w:t>
-            </w:r>
-            <w:r>
-              <w:rPr>
-                <w:rFonts w:ascii="Arial" w:hAnsi="Arial" w:cs="Arial"/>
-                <w:sz w:val="24"/>
-                <w:szCs w:val="24"/>
-              </w:rPr>
-              <w:t xml:space="preserve">faz uma requisição ao </w:t>
-            </w:r>
-            <w:r>
-              <w:rPr>
-                <w:rFonts w:ascii="Arial" w:hAnsi="Arial" w:cs="Arial"/>
-                <w:sz w:val="24"/>
-                <w:szCs w:val="24"/>
-              </w:rPr>
-              <w:t xml:space="preserve">sistema e ele mostra </w:t>
-            </w:r>
-          </w:p>
-          <w:p>
-            <w:pPr>
-              <w:jc w:val="both"/>
-              <w:rPr>
-                <w:rFonts w:ascii="Arial" w:hAnsi="Arial" w:cs="Arial"/>
-                <w:sz w:val="24"/>
-                <w:szCs w:val="24"/>
-              </w:rPr>
-            </w:pPr>
-            <w:r>
-              <w:rPr>
-                <w:rFonts w:ascii="Arial" w:hAnsi="Arial" w:cs="Arial"/>
-                <w:sz w:val="24"/>
-                <w:szCs w:val="24"/>
-              </w:rPr>
-              <w:t xml:space="preserve">                             </w:t>
-            </w:r>
-            <w:proofErr w:type="gramStart"/>
-            <w:r>
-              <w:rPr>
-                <w:rFonts w:ascii="Arial" w:hAnsi="Arial" w:cs="Arial"/>
-                <w:sz w:val="24"/>
-                <w:szCs w:val="24"/>
-              </w:rPr>
-              <w:t>as</w:t>
-            </w:r>
-            <w:proofErr w:type="gramEnd"/>
-            <w:r>
-              <w:rPr>
-                <w:rFonts w:ascii="Arial" w:hAnsi="Arial" w:cs="Arial"/>
-                <w:sz w:val="24"/>
-                <w:szCs w:val="24"/>
-              </w:rPr>
-              <w:t xml:space="preserve"> bolsas de sangue</w:t>
-            </w:r>
-            <w:r>
-              <w:rPr>
-                <w:rFonts w:ascii="Arial" w:hAnsi="Arial" w:cs="Arial"/>
-                <w:sz w:val="24"/>
-                <w:szCs w:val="24"/>
-              </w:rPr>
-              <w:t xml:space="preserve">, por período de tempo (dias, </w:t>
-            </w:r>
-          </w:p>
-          <w:p>
-            <w:pPr>
-              <w:jc w:val="both"/>
-              <w:rPr>
-                <w:rFonts w:ascii="Arial" w:hAnsi="Arial" w:cs="Arial"/>
-                <w:sz w:val="24"/>
-                <w:szCs w:val="24"/>
-              </w:rPr>
-            </w:pPr>
-            <w:r>
-              <w:rPr>
-                <w:rFonts w:ascii="Arial" w:hAnsi="Arial" w:cs="Arial"/>
-                <w:sz w:val="24"/>
-                <w:szCs w:val="24"/>
-              </w:rPr>
-              <w:t xml:space="preserve">                             </w:t>
-            </w:r>
-            <w:proofErr w:type="gramStart"/>
-            <w:r>
-              <w:rPr>
-                <w:rFonts w:ascii="Arial" w:hAnsi="Arial" w:cs="Arial"/>
-                <w:sz w:val="24"/>
-                <w:szCs w:val="24"/>
-              </w:rPr>
-              <w:t>semanas</w:t>
-            </w:r>
-            <w:proofErr w:type="gramEnd"/>
-            <w:r>
-              <w:rPr>
-                <w:rFonts w:ascii="Arial" w:hAnsi="Arial" w:cs="Arial"/>
-                <w:sz w:val="24"/>
-                <w:szCs w:val="24"/>
-              </w:rPr>
-              <w:t xml:space="preserve">, meses ou anos), </w:t>
-            </w:r>
-            <w:r>
-              <w:rPr>
-                <w:rFonts w:ascii="Arial" w:hAnsi="Arial" w:cs="Arial"/>
-                <w:sz w:val="24"/>
-                <w:szCs w:val="24"/>
-              </w:rPr>
-              <w:t xml:space="preserve">classificadas por tipo </w:t>
-            </w:r>
-          </w:p>
-          <w:p>
-            <w:pPr>
-              <w:jc w:val="both"/>
-              <w:rPr>
-                <w:rFonts w:ascii="Arial" w:hAnsi="Arial" w:cs="Arial"/>
-                <w:sz w:val="24"/>
-                <w:szCs w:val="24"/>
-              </w:rPr>
-            </w:pPr>
-            <w:r>
-              <w:rPr>
-                <w:rFonts w:ascii="Arial" w:hAnsi="Arial" w:cs="Arial"/>
-                <w:sz w:val="24"/>
-                <w:szCs w:val="24"/>
-              </w:rPr>
-              <w:t xml:space="preserve">                             </w:t>
-            </w:r>
-            <w:proofErr w:type="gramStart"/>
-            <w:r>
-              <w:rPr>
-                <w:rFonts w:ascii="Arial" w:hAnsi="Arial" w:cs="Arial"/>
-                <w:sz w:val="24"/>
-                <w:szCs w:val="24"/>
-              </w:rPr>
-              <w:t>sanguíneo</w:t>
-            </w:r>
-            <w:proofErr w:type="gramEnd"/>
-            <w:r>
-              <w:rPr>
-                <w:rFonts w:ascii="Arial" w:hAnsi="Arial" w:cs="Arial"/>
-                <w:sz w:val="24"/>
-                <w:szCs w:val="24"/>
-              </w:rPr>
-              <w:t xml:space="preserve"> exibindo</w:t>
-            </w:r>
-            <w:r>
-              <w:rPr>
-                <w:rFonts w:ascii="Arial" w:hAnsi="Arial" w:cs="Arial"/>
-                <w:sz w:val="24"/>
-                <w:szCs w:val="24"/>
-              </w:rPr>
-              <w:t xml:space="preserve"> </w:t>
-            </w:r>
-            <w:r>
-              <w:rPr>
-                <w:rFonts w:ascii="Arial" w:hAnsi="Arial" w:cs="Arial"/>
-                <w:sz w:val="24"/>
-                <w:szCs w:val="24"/>
-              </w:rPr>
               <w:t xml:space="preserve">o </w:t>
             </w:r>
             <w:r>
@@ -1862,17 +1912,7 @@
                 <w:sz w:val="24"/>
                 <w:szCs w:val="24"/>
               </w:rPr>
-              <w:t>total de cada</w:t>
-            </w:r>
-            <w:bookmarkStart w:id="0" w:name="_GoBack"/>
-            <w:bookmarkEnd w:id="0"/>
-            <w:r>
-              <w:rPr>
-                <w:rFonts w:ascii="Arial" w:hAnsi="Arial" w:cs="Arial"/>
-                <w:sz w:val="24"/>
-                <w:szCs w:val="24"/>
-              </w:rPr>
-              <w:t xml:space="preserve"> tipo, </w:t>
+              <w:t xml:space="preserve">total de cada tipo, </w:t>
             </w:r>
             <w:r>
               <w:rPr>
@@ -2027,6 +2067,7 @@
         <w:docPartUnique/>
       </w:docPartObj>
     </w:sdtPr>
+    <w:sdtEndPr/>
     <w:sdtContent>
       <w:p>
         <w:pPr>

</xml_diff>